<commit_message>
2nd - on branch master - Document de démarche de développement.docx - README.md
</commit_message>
<xml_diff>
--- a/Document de démarche de développement.docx
+++ b/Document de démarche de développement.docx
@@ -58,14 +58,7 @@
           <w:rFonts w:ascii="Montserrat" w:hAnsi="Montserrat"/>
           <w:shd w:val="clear" w:color="auto" w:fill="FFFFFF"/>
         </w:rPr>
-        <w:t>C</w:t>
-      </w:r>
-      <w:r>
-        <w:rPr>
-          <w:rFonts w:ascii="Montserrat" w:hAnsi="Montserrat"/>
-          <w:shd w:val="clear" w:color="auto" w:fill="FFFFFF"/>
-        </w:rPr>
-        <w:t>réer un robot qui vous répondrait comme votre grand-père ! Si vous lui demandez l'adresse d'un lieu, il vous la donnera, certes, mais agrémentée d'un long récit très intéressant.</w:t>
+        <w:t>Créer un robot qui vous répondrait comme votre grand-père ! Si vous lui demandez l'adresse d'un lieu, il vous la donnera, certes, mais agrémentée d'un long récit très intéressant.</w:t>
       </w:r>
     </w:p>
     <w:p>
@@ -246,6 +239,172 @@
           <w:lang w:eastAsia="fr-FR"/>
         </w:rPr>
         <w:t>Parcours utilisateur</w:t>
+      </w:r>
+    </w:p>
+    <w:p>
+      <w:pPr>
+        <w:shd w:val="clear" w:color="auto" w:fill="FFFFFF"/>
+        <w:spacing w:after="0" w:line="240" w:lineRule="auto"/>
+        <w:ind w:right="240"/>
+        <w:rPr>
+          <w:rFonts w:ascii="Montserrat" w:eastAsia="Times New Roman" w:hAnsi="Montserrat" w:cs="Times New Roman"/>
+          <w:sz w:val="24"/>
+          <w:szCs w:val="24"/>
+          <w:lang w:eastAsia="fr-FR"/>
+        </w:rPr>
+      </w:pPr>
+      <w:r>
+        <w:rPr>
+          <w:rFonts w:ascii="Montserrat" w:eastAsia="Times New Roman" w:hAnsi="Montserrat" w:cs="Times New Roman"/>
+          <w:sz w:val="24"/>
+          <w:szCs w:val="24"/>
+          <w:lang w:eastAsia="fr-FR"/>
+        </w:rPr>
+        <w:t>L'utilisateur ouvre son navigateur et entre l'URL que vous lui avez fournie. Il arrive devant une page contenant les éléments suivants :</w:t>
+      </w:r>
+    </w:p>
+    <w:p>
+      <w:pPr>
+        <w:numPr>
+          <w:ilvl w:val="0"/>
+          <w:numId w:val="4"/>
+        </w:numPr>
+        <w:shd w:val="clear" w:color="auto" w:fill="FFFFFF"/>
+        <w:spacing w:before="100" w:beforeAutospacing="1" w:after="100" w:afterAutospacing="1" w:line="240" w:lineRule="auto"/>
+        <w:ind w:left="240" w:right="240"/>
+        <w:rPr>
+          <w:rFonts w:ascii="Montserrat" w:eastAsia="Times New Roman" w:hAnsi="Montserrat" w:cs="Times New Roman"/>
+          <w:color w:val="000000"/>
+          <w:sz w:val="24"/>
+          <w:szCs w:val="24"/>
+          <w:lang w:eastAsia="fr-FR"/>
+        </w:rPr>
+      </w:pPr>
+      <w:proofErr w:type="gramStart"/>
+      <w:r>
+        <w:rPr>
+          <w:rFonts w:ascii="Montserrat" w:eastAsia="Times New Roman" w:hAnsi="Montserrat" w:cs="Times New Roman"/>
+          <w:color w:val="000000"/>
+          <w:sz w:val="24"/>
+          <w:szCs w:val="24"/>
+          <w:lang w:eastAsia="fr-FR"/>
+        </w:rPr>
+        <w:t>header</w:t>
+      </w:r>
+      <w:proofErr w:type="gramEnd"/>
+      <w:r>
+        <w:rPr>
+          <w:rFonts w:ascii="Montserrat" w:eastAsia="Times New Roman" w:hAnsi="Montserrat" w:cs="Times New Roman"/>
+          <w:color w:val="000000"/>
+          <w:sz w:val="24"/>
+          <w:szCs w:val="24"/>
+          <w:lang w:eastAsia="fr-FR"/>
+        </w:rPr>
+        <w:t xml:space="preserve"> : logo et phrase d'accroche</w:t>
+      </w:r>
+    </w:p>
+    <w:p>
+      <w:pPr>
+        <w:numPr>
+          <w:ilvl w:val="0"/>
+          <w:numId w:val="4"/>
+        </w:numPr>
+        <w:shd w:val="clear" w:color="auto" w:fill="FFFFFF"/>
+        <w:spacing w:before="100" w:beforeAutospacing="1" w:after="100" w:afterAutospacing="1" w:line="240" w:lineRule="auto"/>
+        <w:ind w:left="240" w:right="240"/>
+        <w:rPr>
+          <w:rFonts w:ascii="Montserrat" w:eastAsia="Times New Roman" w:hAnsi="Montserrat" w:cs="Times New Roman"/>
+          <w:color w:val="000000"/>
+          <w:sz w:val="24"/>
+          <w:szCs w:val="24"/>
+          <w:lang w:eastAsia="fr-FR"/>
+        </w:rPr>
+      </w:pPr>
+      <w:proofErr w:type="gramStart"/>
+      <w:r>
+        <w:rPr>
+          <w:rFonts w:ascii="Montserrat" w:eastAsia="Times New Roman" w:hAnsi="Montserrat" w:cs="Times New Roman"/>
+          <w:color w:val="000000"/>
+          <w:sz w:val="24"/>
+          <w:szCs w:val="24"/>
+          <w:lang w:eastAsia="fr-FR"/>
+        </w:rPr>
+        <w:t>zone</w:t>
+      </w:r>
+      <w:proofErr w:type="gramEnd"/>
+      <w:r>
+        <w:rPr>
+          <w:rFonts w:ascii="Montserrat" w:eastAsia="Times New Roman" w:hAnsi="Montserrat" w:cs="Times New Roman"/>
+          <w:color w:val="000000"/>
+          <w:sz w:val="24"/>
+          <w:szCs w:val="24"/>
+          <w:lang w:eastAsia="fr-FR"/>
+        </w:rPr>
+        <w:t xml:space="preserve"> centrale : zone vide (qui servira à afficher le dialogue) et champ de formulaire pour envoyer une question.</w:t>
+      </w:r>
+    </w:p>
+    <w:p>
+      <w:pPr>
+        <w:numPr>
+          <w:ilvl w:val="0"/>
+          <w:numId w:val="4"/>
+        </w:numPr>
+        <w:shd w:val="clear" w:color="auto" w:fill="FFFFFF"/>
+        <w:spacing w:before="100" w:beforeAutospacing="1" w:after="100" w:afterAutospacing="1" w:line="240" w:lineRule="auto"/>
+        <w:ind w:left="240" w:right="240"/>
+        <w:rPr>
+          <w:rFonts w:ascii="Montserrat" w:eastAsia="Times New Roman" w:hAnsi="Montserrat" w:cs="Times New Roman"/>
+          <w:color w:val="000000"/>
+          <w:sz w:val="24"/>
+          <w:szCs w:val="24"/>
+          <w:lang w:eastAsia="fr-FR"/>
+        </w:rPr>
+      </w:pPr>
+      <w:proofErr w:type="spellStart"/>
+      <w:proofErr w:type="gramStart"/>
+      <w:r>
+        <w:rPr>
+          <w:rFonts w:ascii="Montserrat" w:eastAsia="Times New Roman" w:hAnsi="Montserrat" w:cs="Times New Roman"/>
+          <w:color w:val="000000"/>
+          <w:sz w:val="24"/>
+          <w:szCs w:val="24"/>
+          <w:lang w:eastAsia="fr-FR"/>
+        </w:rPr>
+        <w:t>footer</w:t>
+      </w:r>
+      <w:proofErr w:type="spellEnd"/>
+      <w:proofErr w:type="gramEnd"/>
+      <w:r>
+        <w:rPr>
+          <w:rFonts w:ascii="Montserrat" w:eastAsia="Times New Roman" w:hAnsi="Montserrat" w:cs="Times New Roman"/>
+          <w:color w:val="000000"/>
+          <w:sz w:val="24"/>
+          <w:szCs w:val="24"/>
+          <w:lang w:eastAsia="fr-FR"/>
+        </w:rPr>
+        <w:t xml:space="preserve"> : votre prénom &amp; nom, lien vers votre repository </w:t>
+      </w:r>
+      <w:proofErr w:type="spellStart"/>
+      <w:r>
+        <w:rPr>
+          <w:rFonts w:ascii="Montserrat" w:eastAsia="Times New Roman" w:hAnsi="Montserrat" w:cs="Times New Roman"/>
+          <w:color w:val="000000"/>
+          <w:sz w:val="24"/>
+          <w:szCs w:val="24"/>
+          <w:lang w:eastAsia="fr-FR"/>
+        </w:rPr>
+        <w:t>Github</w:t>
+      </w:r>
+      <w:proofErr w:type="spellEnd"/>
+      <w:r>
+        <w:rPr>
+          <w:rFonts w:ascii="Montserrat" w:eastAsia="Times New Roman" w:hAnsi="Montserrat" w:cs="Times New Roman"/>
+          <w:color w:val="000000"/>
+          <w:sz w:val="24"/>
+          <w:szCs w:val="24"/>
+          <w:lang w:eastAsia="fr-FR"/>
+        </w:rPr>
+        <w:t xml:space="preserve"> et autres réseaux sociaux si vous en avez</w:t>
       </w:r>
     </w:p>
     <w:p>
@@ -408,6 +567,155 @@
 <file path=word/numbering.xml><?xml version="1.0" encoding="utf-8"?>
 <w:numbering xmlns:wpc="http://schemas.microsoft.com/office/word/2010/wordprocessingCanvas" xmlns:cx="http://schemas.microsoft.com/office/drawing/2014/chartex" xmlns:cx1="http://schemas.microsoft.com/office/drawing/2015/9/8/chartex" xmlns:cx2="http://schemas.microsoft.com/office/drawing/2015/10/21/chartex" xmlns:cx3="http://schemas.microsoft.com/office/drawing/2016/5/9/chartex" xmlns:cx4="http://schemas.microsoft.com/office/drawing/2016/5/10/chartex" xmlns:cx5="http://schemas.microsoft.com/office/drawing/2016/5/11/chartex" xmlns:cx6="http://schemas.microsoft.com/office/drawing/2016/5/12/chartex" xmlns:cx7="http://schemas.microsoft.com/office/drawing/2016/5/13/chartex" xmlns:cx8="http://schemas.microsoft.com/office/drawing/2016/5/14/chartex" xmlns:mc="http://schemas.openxmlformats.org/markup-compatibility/2006" xmlns:aink="http://schemas.microsoft.com/office/drawing/2016/ink" xmlns:am3d="http://schemas.microsoft.com/office/drawing/2017/model3d" xmlns:o="urn:schemas-microsoft-com:office:office" xmlns:r="http://schemas.openxmlformats.org/officeDocument/2006/relationships" xmlns:m="http://schemas.openxmlformats.org/officeDocument/2006/math" xmlns:v="urn:schemas-microsoft-com:vml" xmlns:wp14="http://schemas.microsoft.com/office/word/2010/wordprocessingDrawing" xmlns:wp="http://schemas.openxmlformats.org/drawingml/2006/wordprocessingDrawing" xmlns:w10="urn:schemas-microsoft-com:office:word" xmlns:w="http://schemas.openxmlformats.org/wordprocessingml/2006/main" xmlns:w14="http://schemas.microsoft.com/office/word/2010/wordml" xmlns:w15="http://schemas.microsoft.com/office/word/2012/wordml" xmlns:w16cex="http://schemas.microsoft.com/office/word/2018/wordml/cex" xmlns:w16cid="http://schemas.microsoft.com/office/word/2016/wordml/cid" xmlns:w16="http://schemas.microsoft.com/office/word/2018/wordml" xmlns:w16se="http://schemas.microsoft.com/office/word/2015/wordml/symex" xmlns:wpg="http://schemas.microsoft.com/office/word/2010/wordprocessingGroup" xmlns:wpi="http://schemas.microsoft.com/office/word/2010/wordprocessingInk" xmlns:wne="http://schemas.microsoft.com/office/word/2006/wordml" xmlns:wps="http://schemas.microsoft.com/office/word/2010/wordprocessingShape" mc:Ignorable="w14 w15 w16se w16cid w16 w16cex wp14">
   <w:abstractNum w:abstractNumId="0" w15:restartNumberingAfterBreak="0">
+    <w:nsid w:val="4D0802C2"/>
+    <w:multiLevelType w:val="multilevel"/>
+    <w:tmpl w:val="D11CC038"/>
+    <w:lvl w:ilvl="0">
+      <w:start w:val="1"/>
+      <w:numFmt w:val="bullet"/>
+      <w:lvlText w:val=""/>
+      <w:lvlJc w:val="left"/>
+      <w:pPr>
+        <w:tabs>
+          <w:tab w:val="num" w:pos="720"/>
+        </w:tabs>
+        <w:ind w:left="720" w:hanging="360"/>
+      </w:pPr>
+      <w:rPr>
+        <w:rFonts w:ascii="Symbol" w:hAnsi="Symbol" w:hint="default"/>
+        <w:sz w:val="20"/>
+      </w:rPr>
+    </w:lvl>
+    <w:lvl w:ilvl="1" w:tentative="1">
+      <w:start w:val="1"/>
+      <w:numFmt w:val="bullet"/>
+      <w:lvlText w:val="o"/>
+      <w:lvlJc w:val="left"/>
+      <w:pPr>
+        <w:tabs>
+          <w:tab w:val="num" w:pos="1440"/>
+        </w:tabs>
+        <w:ind w:left="1440" w:hanging="360"/>
+      </w:pPr>
+      <w:rPr>
+        <w:rFonts w:ascii="Courier New" w:hAnsi="Courier New" w:hint="default"/>
+        <w:sz w:val="20"/>
+      </w:rPr>
+    </w:lvl>
+    <w:lvl w:ilvl="2" w:tentative="1">
+      <w:start w:val="1"/>
+      <w:numFmt w:val="bullet"/>
+      <w:lvlText w:val=""/>
+      <w:lvlJc w:val="left"/>
+      <w:pPr>
+        <w:tabs>
+          <w:tab w:val="num" w:pos="2160"/>
+        </w:tabs>
+        <w:ind w:left="2160" w:hanging="360"/>
+      </w:pPr>
+      <w:rPr>
+        <w:rFonts w:ascii="Wingdings" w:hAnsi="Wingdings" w:hint="default"/>
+        <w:sz w:val="20"/>
+      </w:rPr>
+    </w:lvl>
+    <w:lvl w:ilvl="3" w:tentative="1">
+      <w:start w:val="1"/>
+      <w:numFmt w:val="bullet"/>
+      <w:lvlText w:val=""/>
+      <w:lvlJc w:val="left"/>
+      <w:pPr>
+        <w:tabs>
+          <w:tab w:val="num" w:pos="2880"/>
+        </w:tabs>
+        <w:ind w:left="2880" w:hanging="360"/>
+      </w:pPr>
+      <w:rPr>
+        <w:rFonts w:ascii="Wingdings" w:hAnsi="Wingdings" w:hint="default"/>
+        <w:sz w:val="20"/>
+      </w:rPr>
+    </w:lvl>
+    <w:lvl w:ilvl="4" w:tentative="1">
+      <w:start w:val="1"/>
+      <w:numFmt w:val="bullet"/>
+      <w:lvlText w:val=""/>
+      <w:lvlJc w:val="left"/>
+      <w:pPr>
+        <w:tabs>
+          <w:tab w:val="num" w:pos="3600"/>
+        </w:tabs>
+        <w:ind w:left="3600" w:hanging="360"/>
+      </w:pPr>
+      <w:rPr>
+        <w:rFonts w:ascii="Wingdings" w:hAnsi="Wingdings" w:hint="default"/>
+        <w:sz w:val="20"/>
+      </w:rPr>
+    </w:lvl>
+    <w:lvl w:ilvl="5" w:tentative="1">
+      <w:start w:val="1"/>
+      <w:numFmt w:val="bullet"/>
+      <w:lvlText w:val=""/>
+      <w:lvlJc w:val="left"/>
+      <w:pPr>
+        <w:tabs>
+          <w:tab w:val="num" w:pos="4320"/>
+        </w:tabs>
+        <w:ind w:left="4320" w:hanging="360"/>
+      </w:pPr>
+      <w:rPr>
+        <w:rFonts w:ascii="Wingdings" w:hAnsi="Wingdings" w:hint="default"/>
+        <w:sz w:val="20"/>
+      </w:rPr>
+    </w:lvl>
+    <w:lvl w:ilvl="6" w:tentative="1">
+      <w:start w:val="1"/>
+      <w:numFmt w:val="bullet"/>
+      <w:lvlText w:val=""/>
+      <w:lvlJc w:val="left"/>
+      <w:pPr>
+        <w:tabs>
+          <w:tab w:val="num" w:pos="5040"/>
+        </w:tabs>
+        <w:ind w:left="5040" w:hanging="360"/>
+      </w:pPr>
+      <w:rPr>
+        <w:rFonts w:ascii="Wingdings" w:hAnsi="Wingdings" w:hint="default"/>
+        <w:sz w:val="20"/>
+      </w:rPr>
+    </w:lvl>
+    <w:lvl w:ilvl="7" w:tentative="1">
+      <w:start w:val="1"/>
+      <w:numFmt w:val="bullet"/>
+      <w:lvlText w:val=""/>
+      <w:lvlJc w:val="left"/>
+      <w:pPr>
+        <w:tabs>
+          <w:tab w:val="num" w:pos="5760"/>
+        </w:tabs>
+        <w:ind w:left="5760" w:hanging="360"/>
+      </w:pPr>
+      <w:rPr>
+        <w:rFonts w:ascii="Wingdings" w:hAnsi="Wingdings" w:hint="default"/>
+        <w:sz w:val="20"/>
+      </w:rPr>
+    </w:lvl>
+    <w:lvl w:ilvl="8" w:tentative="1">
+      <w:start w:val="1"/>
+      <w:numFmt w:val="bullet"/>
+      <w:lvlText w:val=""/>
+      <w:lvlJc w:val="left"/>
+      <w:pPr>
+        <w:tabs>
+          <w:tab w:val="num" w:pos="6480"/>
+        </w:tabs>
+        <w:ind w:left="6480" w:hanging="360"/>
+      </w:pPr>
+      <w:rPr>
+        <w:rFonts w:ascii="Wingdings" w:hAnsi="Wingdings" w:hint="default"/>
+        <w:sz w:val="20"/>
+      </w:rPr>
+    </w:lvl>
+  </w:abstractNum>
+  <w:abstractNum w:abstractNumId="1" w15:restartNumberingAfterBreak="0">
     <w:nsid w:val="55031868"/>
     <w:multiLevelType w:val="multilevel"/>
     <w:tmpl w:val="6A7ED9DE"/>
@@ -502,7 +810,7 @@
       </w:pPr>
     </w:lvl>
   </w:abstractNum>
-  <w:abstractNum w:abstractNumId="1" w15:restartNumberingAfterBreak="0">
+  <w:abstractNum w:abstractNumId="2" w15:restartNumberingAfterBreak="0">
     <w:nsid w:val="602115D8"/>
     <w:multiLevelType w:val="multilevel"/>
     <w:tmpl w:val="040C001F"/>
@@ -588,7 +896,7 @@
       </w:pPr>
     </w:lvl>
   </w:abstractNum>
-  <w:abstractNum w:abstractNumId="2" w15:restartNumberingAfterBreak="0">
+  <w:abstractNum w:abstractNumId="3" w15:restartNumberingAfterBreak="0">
     <w:nsid w:val="7962644D"/>
     <w:multiLevelType w:val="multilevel"/>
     <w:tmpl w:val="4A3C4CD2"/>
@@ -738,13 +1046,16 @@
     </w:lvl>
   </w:abstractNum>
   <w:num w:numId="1">
-    <w:abstractNumId w:val="0"/>
+    <w:abstractNumId w:val="1"/>
   </w:num>
   <w:num w:numId="2">
+    <w:abstractNumId w:val="3"/>
+  </w:num>
+  <w:num w:numId="3">
     <w:abstractNumId w:val="2"/>
   </w:num>
-  <w:num w:numId="3">
-    <w:abstractNumId w:val="1"/>
+  <w:num w:numId="4">
+    <w:abstractNumId w:val="0"/>
   </w:num>
 </w:numbering>
 </file>

</xml_diff>

<commit_message>
6th - on branch master - Document de démarche de développement.docx - README.md - 00_auto_install
</commit_message>
<xml_diff>
--- a/Document de démarche de développement.docx
+++ b/Document de démarche de développement.docx
@@ -122,29 +122,7 @@
           <w:szCs w:val="24"/>
           <w:lang w:eastAsia="fr-FR"/>
         </w:rPr>
-        <w:t xml:space="preserve">Vous utiliserez l'API de Google </w:t>
-      </w:r>
-      <w:proofErr w:type="spellStart"/>
-      <w:r>
-        <w:rPr>
-          <w:rFonts w:ascii="Montserrat" w:eastAsia="Times New Roman" w:hAnsi="Montserrat" w:cs="Times New Roman"/>
-          <w:color w:val="000000"/>
-          <w:sz w:val="24"/>
-          <w:szCs w:val="24"/>
-          <w:lang w:eastAsia="fr-FR"/>
-        </w:rPr>
-        <w:t>Maps</w:t>
-      </w:r>
-      <w:proofErr w:type="spellEnd"/>
-      <w:r>
-        <w:rPr>
-          <w:rFonts w:ascii="Montserrat" w:eastAsia="Times New Roman" w:hAnsi="Montserrat" w:cs="Times New Roman"/>
-          <w:color w:val="000000"/>
-          <w:sz w:val="24"/>
-          <w:szCs w:val="24"/>
-          <w:lang w:eastAsia="fr-FR"/>
-        </w:rPr>
-        <w:t xml:space="preserve"> et celle de Media Wiki.</w:t>
+        <w:t>Vous utiliserez l'API de Google Maps et celle de Media Wiki.</w:t>
       </w:r>
     </w:p>
     <w:p>
@@ -200,29 +178,7 @@
           <w:szCs w:val="24"/>
           <w:lang w:eastAsia="fr-FR"/>
         </w:rPr>
-        <w:t xml:space="preserve">Vous pouvez vous amuser à inventer plusieurs réponses différentes de la part de </w:t>
-      </w:r>
-      <w:proofErr w:type="spellStart"/>
-      <w:r>
-        <w:rPr>
-          <w:rFonts w:ascii="Montserrat" w:eastAsia="Times New Roman" w:hAnsi="Montserrat" w:cs="Times New Roman"/>
-          <w:color w:val="000000"/>
-          <w:sz w:val="24"/>
-          <w:szCs w:val="24"/>
-          <w:lang w:eastAsia="fr-FR"/>
-        </w:rPr>
-        <w:t>GrandPy</w:t>
-      </w:r>
-      <w:proofErr w:type="spellEnd"/>
-      <w:r>
-        <w:rPr>
-          <w:rFonts w:ascii="Montserrat" w:eastAsia="Times New Roman" w:hAnsi="Montserrat" w:cs="Times New Roman"/>
-          <w:color w:val="000000"/>
-          <w:sz w:val="24"/>
-          <w:szCs w:val="24"/>
-          <w:lang w:eastAsia="fr-FR"/>
-        </w:rPr>
-        <w:t xml:space="preserve"> mais ce n'est pas une obligation.</w:t>
+        <w:t>Vous pouvez vous amuser à inventer plusieurs réponses différentes de la part de GrandPy mais ce n'est pas une obligation.</w:t>
       </w:r>
     </w:p>
     <w:p>
@@ -280,7 +236,6 @@
           <w:lang w:eastAsia="fr-FR"/>
         </w:rPr>
       </w:pPr>
-      <w:proofErr w:type="gramStart"/>
       <w:r>
         <w:rPr>
           <w:rFonts w:ascii="Montserrat" w:eastAsia="Times New Roman" w:hAnsi="Montserrat" w:cs="Times New Roman"/>
@@ -289,18 +244,7 @@
           <w:szCs w:val="24"/>
           <w:lang w:eastAsia="fr-FR"/>
         </w:rPr>
-        <w:t>header</w:t>
-      </w:r>
-      <w:proofErr w:type="gramEnd"/>
-      <w:r>
-        <w:rPr>
-          <w:rFonts w:ascii="Montserrat" w:eastAsia="Times New Roman" w:hAnsi="Montserrat" w:cs="Times New Roman"/>
-          <w:color w:val="000000"/>
-          <w:sz w:val="24"/>
-          <w:szCs w:val="24"/>
-          <w:lang w:eastAsia="fr-FR"/>
-        </w:rPr>
-        <w:t xml:space="preserve"> : logo et phrase d'accroche</w:t>
+        <w:t>header : logo et phrase d'accroche</w:t>
       </w:r>
     </w:p>
     <w:p>
@@ -320,7 +264,6 @@
           <w:lang w:eastAsia="fr-FR"/>
         </w:rPr>
       </w:pPr>
-      <w:proofErr w:type="gramStart"/>
       <w:r>
         <w:rPr>
           <w:rFonts w:ascii="Montserrat" w:eastAsia="Times New Roman" w:hAnsi="Montserrat" w:cs="Times New Roman"/>
@@ -329,18 +272,7 @@
           <w:szCs w:val="24"/>
           <w:lang w:eastAsia="fr-FR"/>
         </w:rPr>
-        <w:t>zone</w:t>
-      </w:r>
-      <w:proofErr w:type="gramEnd"/>
-      <w:r>
-        <w:rPr>
-          <w:rFonts w:ascii="Montserrat" w:eastAsia="Times New Roman" w:hAnsi="Montserrat" w:cs="Times New Roman"/>
-          <w:color w:val="000000"/>
-          <w:sz w:val="24"/>
-          <w:szCs w:val="24"/>
-          <w:lang w:eastAsia="fr-FR"/>
-        </w:rPr>
-        <w:t xml:space="preserve"> centrale : zone vide (qui servira à afficher le dialogue) et champ de formulaire pour envoyer une question.</w:t>
+        <w:t>zone centrale : zone vide (qui servira à afficher le dialogue) et champ de formulaire pour envoyer une question.</w:t>
       </w:r>
     </w:p>
     <w:p>
@@ -360,8 +292,6 @@
           <w:lang w:eastAsia="fr-FR"/>
         </w:rPr>
       </w:pPr>
-      <w:proofErr w:type="spellStart"/>
-      <w:proofErr w:type="gramStart"/>
       <w:r>
         <w:rPr>
           <w:rFonts w:ascii="Montserrat" w:eastAsia="Times New Roman" w:hAnsi="Montserrat" w:cs="Times New Roman"/>
@@ -370,41 +300,7 @@
           <w:szCs w:val="24"/>
           <w:lang w:eastAsia="fr-FR"/>
         </w:rPr>
-        <w:t>footer</w:t>
-      </w:r>
-      <w:proofErr w:type="spellEnd"/>
-      <w:proofErr w:type="gramEnd"/>
-      <w:r>
-        <w:rPr>
-          <w:rFonts w:ascii="Montserrat" w:eastAsia="Times New Roman" w:hAnsi="Montserrat" w:cs="Times New Roman"/>
-          <w:color w:val="000000"/>
-          <w:sz w:val="24"/>
-          <w:szCs w:val="24"/>
-          <w:lang w:eastAsia="fr-FR"/>
-        </w:rPr>
-        <w:t xml:space="preserve"> : votre prénom &amp; nom, lien vers votre repository </w:t>
-      </w:r>
-      <w:proofErr w:type="spellStart"/>
-      <w:r>
-        <w:rPr>
-          <w:rFonts w:ascii="Montserrat" w:eastAsia="Times New Roman" w:hAnsi="Montserrat" w:cs="Times New Roman"/>
-          <w:color w:val="000000"/>
-          <w:sz w:val="24"/>
-          <w:szCs w:val="24"/>
-          <w:lang w:eastAsia="fr-FR"/>
-        </w:rPr>
-        <w:t>Github</w:t>
-      </w:r>
-      <w:proofErr w:type="spellEnd"/>
-      <w:r>
-        <w:rPr>
-          <w:rFonts w:ascii="Montserrat" w:eastAsia="Times New Roman" w:hAnsi="Montserrat" w:cs="Times New Roman"/>
-          <w:color w:val="000000"/>
-          <w:sz w:val="24"/>
-          <w:szCs w:val="24"/>
-          <w:lang w:eastAsia="fr-FR"/>
-        </w:rPr>
-        <w:t xml:space="preserve"> et autres réseaux sociaux si vous en avez</w:t>
+        <w:t>footer : votre prénom &amp; nom, lien vers votre repository Github et autres réseaux sociaux si vous en avez</w:t>
       </w:r>
     </w:p>
     <w:p>
@@ -421,49 +317,7 @@
         <w:rPr>
           <w:rFonts w:ascii="Montserrat" w:hAnsi="Montserrat"/>
         </w:rPr>
-        <w:t xml:space="preserve">L'utilisateur tape "Salut </w:t>
-      </w:r>
-      <w:proofErr w:type="spellStart"/>
-      <w:r>
-        <w:rPr>
-          <w:rFonts w:ascii="Montserrat" w:hAnsi="Montserrat"/>
-        </w:rPr>
-        <w:t>GrandPy</w:t>
-      </w:r>
-      <w:proofErr w:type="spellEnd"/>
-      <w:r>
-        <w:rPr>
-          <w:rFonts w:ascii="Montserrat" w:hAnsi="Montserrat"/>
-        </w:rPr>
-        <w:t xml:space="preserve"> ! Est-ce que tu connais l'adresse d'</w:t>
-      </w:r>
-      <w:proofErr w:type="spellStart"/>
-      <w:r>
-        <w:rPr>
-          <w:rFonts w:ascii="Montserrat" w:hAnsi="Montserrat"/>
-        </w:rPr>
-        <w:t>OpenClassrooms</w:t>
-      </w:r>
-      <w:proofErr w:type="spellEnd"/>
-      <w:r>
-        <w:rPr>
-          <w:rFonts w:ascii="Montserrat" w:hAnsi="Montserrat"/>
-        </w:rPr>
-        <w:t xml:space="preserve"> ?" dans le champ de formulaire puis appuie sur la touche Entrée. Le message s'affiche dans la zone du dessus qui affiche tous les messages échangés. Une icône tourne pour indiquer que </w:t>
-      </w:r>
-      <w:proofErr w:type="spellStart"/>
-      <w:r>
-        <w:rPr>
-          <w:rFonts w:ascii="Montserrat" w:hAnsi="Montserrat"/>
-        </w:rPr>
-        <w:t>GrandPy</w:t>
-      </w:r>
-      <w:proofErr w:type="spellEnd"/>
-      <w:r>
-        <w:rPr>
-          <w:rFonts w:ascii="Montserrat" w:hAnsi="Montserrat"/>
-        </w:rPr>
-        <w:t xml:space="preserve"> est en train de réfléchir.</w:t>
+        <w:t>L'utilisateur tape "Salut GrandPy ! Est-ce que tu connais l'adresse d'OpenClassrooms ?" dans le champ de formulaire puis appuie sur la touche Entrée. Le message s'affiche dans la zone du dessus qui affiche tous les messages échangés. Une icône tourne pour indiquer que GrandPy est en train de réfléchir.</w:t>
       </w:r>
     </w:p>
     <w:p>
@@ -480,35 +334,7 @@
         <w:rPr>
           <w:rFonts w:ascii="Montserrat" w:hAnsi="Montserrat"/>
         </w:rPr>
-        <w:t xml:space="preserve">Puis un nouveau message apparaît : "Bien sûr mon poussin ! La voici : 7 </w:t>
-      </w:r>
-      <w:proofErr w:type="gramStart"/>
-      <w:r>
-        <w:rPr>
-          <w:rFonts w:ascii="Montserrat" w:hAnsi="Montserrat"/>
-        </w:rPr>
-        <w:t>cité</w:t>
-      </w:r>
-      <w:proofErr w:type="gramEnd"/>
-      <w:r>
-        <w:rPr>
-          <w:rFonts w:ascii="Montserrat" w:hAnsi="Montserrat"/>
-        </w:rPr>
-        <w:t xml:space="preserve"> Paradis, 75010 Paris." En-dessous, une carte Google </w:t>
-      </w:r>
-      <w:proofErr w:type="spellStart"/>
-      <w:r>
-        <w:rPr>
-          <w:rFonts w:ascii="Montserrat" w:hAnsi="Montserrat"/>
-        </w:rPr>
-        <w:t>Maps</w:t>
-      </w:r>
-      <w:proofErr w:type="spellEnd"/>
-      <w:r>
-        <w:rPr>
-          <w:rFonts w:ascii="Montserrat" w:hAnsi="Montserrat"/>
-        </w:rPr>
-        <w:t xml:space="preserve"> apparaît également avec un marqueur indiquant l'adresse demandée.</w:t>
+        <w:t>Puis un nouveau message apparaît : "Bien sûr mon poussin ! La voici : 7 cité Paradis, 75010 Paris." En-dessous, une carte Google Maps apparaît également avec un marqueur indiquant l'adresse demandée.</w:t>
       </w:r>
     </w:p>
     <w:p>
@@ -521,20 +347,23 @@
           <w:rFonts w:ascii="Montserrat" w:hAnsi="Montserrat"/>
         </w:rPr>
       </w:pPr>
-      <w:proofErr w:type="spellStart"/>
       <w:r>
         <w:rPr>
           <w:rFonts w:ascii="Montserrat" w:hAnsi="Montserrat"/>
         </w:rPr>
-        <w:t>GrandPy</w:t>
-      </w:r>
-      <w:proofErr w:type="spellEnd"/>
-      <w:r>
+        <w:t>GrandPy envoie un nouveau message : "Mais t'ai-je déjà raconté l'histoire de ce quartier qui m'a vu en culottes courtes ? La cité Paradis est une voie publique située dans le 10e arrondissement de Paris. Elle est en forme de té, une branche débouche au 43 rue de Paradis, la deuxième au 57 rue d'Hauteville et la troisième en impasse.</w:t>
+      </w:r>
+    </w:p>
+    <w:p>
+      <w:pPr>
+        <w:pStyle w:val="NormalWeb"/>
+        <w:shd w:val="clear" w:color="auto" w:fill="FFFFFF"/>
+        <w:spacing w:before="150" w:beforeAutospacing="0" w:after="0" w:afterAutospacing="0"/>
+        <w:ind w:right="240"/>
         <w:rPr>
           <w:rFonts w:ascii="Montserrat" w:hAnsi="Montserrat"/>
         </w:rPr>
-        <w:t xml:space="preserve"> envoie un nouveau message : "Mais t'ai-je déjà raconté l'histoire de ce quartier qui m'a vu en culottes courtes ? La cité Paradis est une voie publique située dans le 10e arrondissement de Paris. Elle est en forme de té, une branche débouche au 43 rue de Paradis, la deuxième au 57 rue d'Hauteville et la troisième en impasse.</w:t>
-      </w:r>
+      </w:pPr>
     </w:p>
     <w:p>
       <w:pPr>
@@ -548,12 +377,90 @@
         <w:pStyle w:val="Titre1"/>
       </w:pPr>
       <w:r>
-        <w:t>Méthode de conception…</w:t>
-      </w:r>
-    </w:p>
-    <w:p/>
-    <w:p/>
-    <w:p/>
+        <w:lastRenderedPageBreak/>
+        <w:t>Conception et Réalisation</w:t>
+      </w:r>
+    </w:p>
+    <w:p>
+      <w:pPr>
+        <w:pStyle w:val="Titre2"/>
+      </w:pPr>
+      <w:r>
+        <w:t>GitHub</w:t>
+      </w:r>
+    </w:p>
+    <w:p>
+      <w:r>
+        <w:t xml:space="preserve">Les informations principales du projet ainsi que les composants de la solution sont disponibles </w:t>
+      </w:r>
+      <w:hyperlink r:id="rId5" w:history="1">
+        <w:r>
+          <w:rPr>
+            <w:rStyle w:val="Lienhypertexte"/>
+          </w:rPr>
+          <w:t>ici</w:t>
+        </w:r>
+      </w:hyperlink>
+      <w:r>
+        <w:t>.</w:t>
+      </w:r>
+    </w:p>
+    <w:p>
+      <w:pPr>
+        <w:pStyle w:val="Titre2"/>
+      </w:pPr>
+      <w:r>
+        <w:t>Trello</w:t>
+      </w:r>
+    </w:p>
+    <w:p>
+      <w:r>
+        <w:t xml:space="preserve">Les étapes de réalisation du projet sont disponibles </w:t>
+      </w:r>
+      <w:hyperlink r:id="rId6" w:history="1">
+        <w:r>
+          <w:rPr>
+            <w:rStyle w:val="Lienhypertexte"/>
+          </w:rPr>
+          <w:t>ici</w:t>
+        </w:r>
+      </w:hyperlink>
+      <w:r>
+        <w:t>.</w:t>
+      </w:r>
+    </w:p>
+    <w:p>
+      <w:pPr>
+        <w:pStyle w:val="Titre1"/>
+      </w:pPr>
+      <w:r>
+        <w:t>Installation et Hébergement</w:t>
+      </w:r>
+    </w:p>
+    <w:p>
+      <w:pPr>
+        <w:pStyle w:val="Titre2"/>
+      </w:pPr>
+      <w:r>
+        <w:t>Installation manuelle</w:t>
+      </w:r>
+    </w:p>
+    <w:p>
+      <w:pPr>
+        <w:pStyle w:val="Titre2"/>
+      </w:pPr>
+      <w:r>
+        <w:t>Installation automatique</w:t>
+      </w:r>
+    </w:p>
+    <w:p>
+      <w:pPr>
+        <w:pStyle w:val="Titre2"/>
+      </w:pPr>
+      <w:r>
+        <w:t>Hébergement</w:t>
+      </w:r>
+    </w:p>
     <w:sectPr>
       <w:pgSz w:w="11906" w:h="16838"/>
       <w:pgMar w:top="1417" w:right="1417" w:bottom="1417" w:left="1417" w:header="708" w:footer="708" w:gutter="0"/>
@@ -1873,6 +1780,29 @@
       <w:contextualSpacing/>
     </w:pPr>
   </w:style>
+  <w:style w:type="character" w:styleId="Lienhypertexte">
+    <w:name w:val="Hyperlink"/>
+    <w:basedOn w:val="Policepardfaut"/>
+    <w:uiPriority w:val="99"/>
+    <w:unhideWhenUsed/>
+    <w:rsid w:val="00853D5E"/>
+    <w:rPr>
+      <w:color w:val="0563C1" w:themeColor="hyperlink"/>
+      <w:u w:val="single"/>
+    </w:rPr>
+  </w:style>
+  <w:style w:type="character" w:styleId="Mentionnonrsolue">
+    <w:name w:val="Unresolved Mention"/>
+    <w:basedOn w:val="Policepardfaut"/>
+    <w:uiPriority w:val="99"/>
+    <w:semiHidden/>
+    <w:unhideWhenUsed/>
+    <w:rsid w:val="00853D5E"/>
+    <w:rPr>
+      <w:color w:val="605E5C"/>
+      <w:shd w:val="clear" w:color="auto" w:fill="E1DFDD"/>
+    </w:rPr>
+  </w:style>
 </w:styles>
 </file>
 

</xml_diff>